<commit_message>
Aggiornato obbligo di consenso
</commit_message>
<xml_diff>
--- a/modelli/AA_accesso agli atti/AA00_RIC.docx
+++ b/modelli/AA_accesso agli atti/AA00_RIC.docx
@@ -122,11 +122,13 @@
         <w:fldChar w:fldCharType="end"/>
       </w:r>
       <w:bookmarkStart w:id="2" w:name="Bookmark_Copy_4_Copy_1"/>
-      <w:bookmarkStart w:id="3" w:name="Bookmark_Copy_4_Copy_1"/>
-      <w:bookmarkStart w:id="4" w:name="Bookmark_Copy_4"/>
+      <w:bookmarkStart w:id="3" w:name="Bookmark_Copy_4_Copy_1_Copy_1"/>
+      <w:bookmarkStart w:id="4" w:name="Bookmark_Copy_4_Copy_1"/>
+      <w:bookmarkStart w:id="5" w:name="Bookmark_Copy_4"/>
       <w:bookmarkEnd w:id="2"/>
       <w:bookmarkEnd w:id="3"/>
       <w:bookmarkEnd w:id="4"/>
+      <w:bookmarkEnd w:id="5"/>
       <w:r>
         <w:rPr>
           <w:lang w:val="it-IT"/>
@@ -157,9 +159,9 @@
         </w:rPr>
         <w:fldChar w:fldCharType="separate"/>
       </w:r>
-      <w:bookmarkStart w:id="5" w:name="Bookmark_Copy_4_Copy_1"/>
       <w:bookmarkStart w:id="6" w:name="Bookmark_Copy_4_Copy_1"/>
-      <w:bookmarkEnd w:id="6"/>
+      <w:bookmarkStart w:id="7" w:name="Bookmark_Copy_4_Copy_1"/>
+      <w:bookmarkEnd w:id="7"/>
       <w:r>
         <w:rPr>
           <w:lang w:val="it-IT"/>
@@ -171,12 +173,14 @@
         </w:rPr>
         <w:fldChar w:fldCharType="end"/>
       </w:r>
-      <w:bookmarkStart w:id="7" w:name="Bookmark_Copy_4_Copy_1_Copy_2"/>
-      <w:bookmarkStart w:id="8" w:name="Bookmark_Copy_4_Copy_1_Copy_1"/>
+      <w:bookmarkStart w:id="8" w:name="Bookmark_Copy_4_Copy_1_Copy_1_Copy_1"/>
       <w:bookmarkStart w:id="9" w:name="Bookmark_Copy_4_Copy_1_Copy_1"/>
-      <w:bookmarkEnd w:id="7"/>
+      <w:bookmarkStart w:id="10" w:name="Bookmark_Copy_4_Copy_1_Copy_2"/>
+      <w:bookmarkStart w:id="11" w:name="Bookmark_Copy_4_Copy_1_Copy_2"/>
       <w:bookmarkEnd w:id="8"/>
       <w:bookmarkEnd w:id="9"/>
+      <w:bookmarkEnd w:id="10"/>
+      <w:bookmarkEnd w:id="11"/>
       <w:r>
         <w:rPr>
           <w:lang w:val="it-IT"/>
@@ -199,7 +203,7 @@
         <w:pStyle w:val="BodyText"/>
         <w:widowControl/>
         <w:suppressAutoHyphens w:val="true"/>
-        <w:overflowPunct w:val="false"/>
+        <w:overflowPunct w:val="true"/>
         <w:bidi w:val="0"/>
         <w:spacing w:lineRule="auto" w:line="276" w:before="0" w:after="140"/>
         <w:ind w:hanging="0" w:left="0" w:right="0"/>
@@ -244,9 +248,9 @@
         </w:rPr>
         <w:fldChar w:fldCharType="separate"/>
       </w:r>
-      <w:bookmarkStart w:id="10" w:name="Bookmark_Copy_4_Copy_2"/>
-      <w:bookmarkStart w:id="11" w:name="Bookmark_Copy_4_Copy_2"/>
-      <w:bookmarkEnd w:id="11"/>
+      <w:bookmarkStart w:id="12" w:name="Bookmark_Copy_4_Copy_2"/>
+      <w:bookmarkStart w:id="13" w:name="Bookmark_Copy_4_Copy_2"/>
+      <w:bookmarkEnd w:id="13"/>
       <w:r>
         <w:rPr>
           <w:lang w:val="it-IT"/>
@@ -258,12 +262,14 @@
         </w:rPr>
         <w:fldChar w:fldCharType="end"/>
       </w:r>
-      <w:bookmarkStart w:id="12" w:name="Bookmark_Copy_4_Copy_2_Copy_1"/>
-      <w:bookmarkStart w:id="13" w:name="Bookmark_Copy_4_Copy_2_Copy_1"/>
-      <w:bookmarkStart w:id="14" w:name="Bookmark_Copy_4_Copy_2"/>
-      <w:bookmarkEnd w:id="12"/>
-      <w:bookmarkEnd w:id="13"/>
+      <w:bookmarkStart w:id="14" w:name="Bookmark_Copy_4_Copy_2_Copy_1"/>
+      <w:bookmarkStart w:id="15" w:name="Bookmark_Copy_4_Copy_2_Copy_1_Copy_1"/>
+      <w:bookmarkStart w:id="16" w:name="Bookmark_Copy_4_Copy_2_Copy_1"/>
+      <w:bookmarkStart w:id="17" w:name="Bookmark_Copy_4_Copy_2"/>
       <w:bookmarkEnd w:id="14"/>
+      <w:bookmarkEnd w:id="15"/>
+      <w:bookmarkEnd w:id="16"/>
+      <w:bookmarkEnd w:id="17"/>
       <w:r>
         <w:rPr>
           <w:lang w:val="it-IT"/>
@@ -294,9 +300,9 @@
         </w:rPr>
         <w:fldChar w:fldCharType="separate"/>
       </w:r>
-      <w:bookmarkStart w:id="15" w:name="Bookmark_Copy_4_Copy_1_Copy_1"/>
-      <w:bookmarkStart w:id="16" w:name="Bookmark_Copy_4_Copy_1_Copy_1"/>
-      <w:bookmarkEnd w:id="16"/>
+      <w:bookmarkStart w:id="18" w:name="Bookmark_Copy_4_Copy_1_Copy_1"/>
+      <w:bookmarkStart w:id="19" w:name="Bookmark_Copy_4_Copy_1_Copy_1"/>
+      <w:bookmarkEnd w:id="19"/>
       <w:r>
         <w:rPr>
           <w:lang w:val="it-IT"/>
@@ -308,29 +314,19 @@
         </w:rPr>
         <w:fldChar w:fldCharType="end"/>
       </w:r>
-      <w:bookmarkStart w:id="17" w:name="Bookmark_Copy_4_Copy_1_Copy_1_Copy_2"/>
-      <w:bookmarkStart w:id="18" w:name="Bookmark_Copy_4_Copy_1_Copy_1_Copy_1"/>
-      <w:bookmarkStart w:id="19" w:name="Bookmark_Copy_4_Copy_1_Copy_1_Copy_1"/>
-      <w:bookmarkEnd w:id="17"/>
-      <w:bookmarkEnd w:id="18"/>
-      <w:bookmarkEnd w:id="19"/>
-      <w:r>
-        <w:rPr>
-          <w:lang w:val="it-IT"/>
-        </w:rPr>
-        <w:t xml:space="preserve"> estrarre copia </w:t>
-      </w:r>
-      <w:r>
-        <w:rPr>
-          <w:lang w:val="it-IT"/>
-        </w:rPr>
-        <w:t>semplice</w:t>
-      </w:r>
-      <w:r>
-        <w:rPr>
-          <w:lang w:val="it-IT"/>
-        </w:rPr>
-        <w:t xml:space="preserve"> digitale     dei seguenti documenti: </w:t>
+      <w:bookmarkStart w:id="20" w:name="Bookmark_Copy_4_Copy_1_Copy_1_Copy_1_Cop"/>
+      <w:bookmarkStart w:id="21" w:name="Bookmark_Copy_4_Copy_1_Copy_1_Copy_1"/>
+      <w:bookmarkStart w:id="22" w:name="Bookmark_Copy_4_Copy_1_Copy_1_Copy_2"/>
+      <w:bookmarkStart w:id="23" w:name="Bookmark_Copy_4_Copy_1_Copy_1_Copy_2"/>
+      <w:bookmarkEnd w:id="20"/>
+      <w:bookmarkEnd w:id="21"/>
+      <w:bookmarkEnd w:id="22"/>
+      <w:bookmarkEnd w:id="23"/>
+      <w:r>
+        <w:rPr>
+          <w:lang w:val="it-IT"/>
+        </w:rPr>
+        <w:t xml:space="preserve"> estrarre copia semplice digitale     dei seguenti documenti: </w:t>
         <w:br/>
       </w:r>
       <w:r>
@@ -339,71 +335,7 @@
           <w:szCs w:val="20"/>
           <w:lang w:val="it-IT"/>
         </w:rPr>
-        <w:t>La presa visione e l’estrazione di copi</w:t>
-      </w:r>
-      <w:r>
-        <w:rPr>
-          <w:sz w:val="20"/>
-          <w:szCs w:val="20"/>
-          <w:lang w:val="it-IT"/>
-        </w:rPr>
-        <w:t>a</w:t>
-      </w:r>
-      <w:r>
-        <w:rPr>
-          <w:sz w:val="20"/>
-          <w:szCs w:val="20"/>
-          <w:lang w:val="it-IT"/>
-        </w:rPr>
-        <w:t xml:space="preserve"> </w:t>
-      </w:r>
-      <w:r>
-        <w:rPr>
-          <w:sz w:val="20"/>
-          <w:szCs w:val="20"/>
-          <w:lang w:val="it-IT"/>
-        </w:rPr>
-        <w:t xml:space="preserve">semplice </w:t>
-      </w:r>
-      <w:r>
-        <w:rPr>
-          <w:sz w:val="20"/>
-          <w:szCs w:val="20"/>
-          <w:lang w:val="it-IT"/>
-        </w:rPr>
-        <w:t>digital</w:t>
-      </w:r>
-      <w:r>
-        <w:rPr>
-          <w:sz w:val="20"/>
-          <w:szCs w:val="20"/>
-          <w:lang w:val="it-IT"/>
-        </w:rPr>
-        <w:t>e</w:t>
-      </w:r>
-      <w:r>
-        <w:rPr>
-          <w:sz w:val="20"/>
-          <w:szCs w:val="20"/>
-          <w:lang w:val="it-IT"/>
-        </w:rPr>
-        <w:t xml:space="preserve"> sono gratuite perché non comportano costi di riproduzione. L'istanza di accesso ai documenti amministrativi per </w:t>
-      </w:r>
-      <w:r>
-        <w:rPr>
-          <w:sz w:val="20"/>
-          <w:szCs w:val="20"/>
-          <w:lang w:val="it-IT"/>
-        </w:rPr>
-        <w:t xml:space="preserve">presa visione e </w:t>
-      </w:r>
-      <w:r>
-        <w:rPr>
-          <w:sz w:val="20"/>
-          <w:szCs w:val="20"/>
-          <w:lang w:val="it-IT"/>
-        </w:rPr>
-        <w:t>copia semplice non è soggetta all'imposta di bollo.</w:t>
+        <w:t>La presa visione e l’estrazione di copia semplice digitale sono gratuite perché non comportano costi di riproduzione. L'istanza di accesso ai documenti amministrativi per presa visione e copia semplice non è soggetta all'imposta di bollo.</w:t>
       </w:r>
     </w:p>
     <w:p>
@@ -436,9 +368,9 @@
         <w:rPr/>
         <w:fldChar w:fldCharType="separate"/>
       </w:r>
-      <w:bookmarkStart w:id="20" w:name="Bookmark_Copy_4_Copy_1_Copy_1_Copy_1"/>
-      <w:bookmarkStart w:id="21" w:name="Bookmark_Copy_4_Copy_1_Copy_1_Copy_1"/>
-      <w:bookmarkEnd w:id="21"/>
+      <w:bookmarkStart w:id="24" w:name="Bookmark_Copy_4_Copy_1_Copy_1_Copy_1"/>
+      <w:bookmarkStart w:id="25" w:name="Bookmark_Copy_4_Copy_1_Copy_1_Copy_1"/>
+      <w:bookmarkEnd w:id="25"/>
       <w:r>
         <w:rPr/>
       </w:r>
@@ -446,12 +378,14 @@
         <w:rPr/>
         <w:fldChar w:fldCharType="end"/>
       </w:r>
-      <w:bookmarkStart w:id="22" w:name="Bookmark_Copy_4_Copy_1_Copy_1_Copy_1_Cop"/>
-      <w:bookmarkStart w:id="23" w:name="Bookmark_Copy_4_Copy_1_Copy_1_Copy_1_Cop"/>
-      <w:bookmarkStart w:id="24" w:name="Bookmark_Copy_4_Copy_1_Copy_1_Copy_1_Co1"/>
-      <w:bookmarkEnd w:id="22"/>
-      <w:bookmarkEnd w:id="23"/>
-      <w:bookmarkEnd w:id="24"/>
+      <w:bookmarkStart w:id="26" w:name="Bookmark_Copy_4_Copy_1_Copy_1_Copy_1_Co1"/>
+      <w:bookmarkStart w:id="27" w:name="Bookmark_Copy_4_Copy_1_Copy_1_Copy_1_Co2"/>
+      <w:bookmarkStart w:id="28" w:name="Bookmark_Copy_4_Copy_1_Copy_1_Copy_1_Cop"/>
+      <w:bookmarkStart w:id="29" w:name="Bookmark_Copy_4_Copy_1_Copy_1_Copy_1_Co3"/>
+      <w:bookmarkEnd w:id="26"/>
+      <w:bookmarkEnd w:id="27"/>
+      <w:bookmarkEnd w:id="28"/>
+      <w:bookmarkEnd w:id="29"/>
       <w:r>
         <w:rPr>
           <w:lang w:val="it-IT"/>
@@ -493,9 +427,9 @@
         <w:rPr/>
         <w:fldChar w:fldCharType="separate"/>
       </w:r>
-      <w:bookmarkStart w:id="25" w:name="Bookmark_Copy_4_Copy_1_Copy_1_Copy_1_Co2"/>
-      <w:bookmarkStart w:id="26" w:name="Bookmark_Copy_4_Copy_1_Copy_1_Copy_1_Co2"/>
-      <w:bookmarkEnd w:id="26"/>
+      <w:bookmarkStart w:id="30" w:name="Bookmark_Copy_4_Copy_1_Copy_1_Copy_1_Co4"/>
+      <w:bookmarkStart w:id="31" w:name="Bookmark_Copy_4_Copy_1_Copy_1_Copy_1_Co4"/>
+      <w:bookmarkEnd w:id="31"/>
       <w:r>
         <w:rPr/>
       </w:r>
@@ -503,12 +437,14 @@
         <w:rPr/>
         <w:fldChar w:fldCharType="end"/>
       </w:r>
-      <w:bookmarkStart w:id="27" w:name="Bookmark_Copy_4_Copy_1_Copy_1_Copy_1_Co3"/>
-      <w:bookmarkStart w:id="28" w:name="Bookmark_Copy_4_Copy_1_Copy_1_Copy_1_Co2"/>
-      <w:bookmarkStart w:id="29" w:name="Bookmark_Copy_4_Copy_1_Copy_1_Copy_1_Co1"/>
-      <w:bookmarkEnd w:id="27"/>
-      <w:bookmarkEnd w:id="28"/>
-      <w:bookmarkEnd w:id="29"/>
+      <w:bookmarkStart w:id="32" w:name="Bookmark_Copy_4_Copy_1_Copy_1_Copy_1_Co5"/>
+      <w:bookmarkStart w:id="33" w:name="Bookmark_Copy_4_Copy_1_Copy_1_Copy_1_Co6"/>
+      <w:bookmarkStart w:id="34" w:name="Bookmark_Copy_4_Copy_1_Copy_1_Copy_1_Co3"/>
+      <w:bookmarkStart w:id="35" w:name="Bookmark_Copy_4_Copy_1_Copy_1_Copy_1_Co2"/>
+      <w:bookmarkEnd w:id="32"/>
+      <w:bookmarkEnd w:id="33"/>
+      <w:bookmarkEnd w:id="34"/>
+      <w:bookmarkEnd w:id="35"/>
       <w:r>
         <w:rPr>
           <w:lang w:val="it-IT"/>
@@ -547,9 +483,9 @@
         <w:rPr/>
         <w:fldChar w:fldCharType="separate"/>
       </w:r>
-      <w:bookmarkStart w:id="30" w:name="Bookmark_Copy_4_Copy_1_Copy_1_Copy_1_Co4"/>
-      <w:bookmarkStart w:id="31" w:name="Bookmark_Copy_4_Copy_1_Copy_1_Copy_1_Co4"/>
-      <w:bookmarkEnd w:id="31"/>
+      <w:bookmarkStart w:id="36" w:name="Bookmark_Copy_4_Copy_1_Copy_1_Copy_1_Co7"/>
+      <w:bookmarkStart w:id="37" w:name="Bookmark_Copy_4_Copy_1_Copy_1_Copy_1_Co7"/>
+      <w:bookmarkEnd w:id="37"/>
       <w:r>
         <w:rPr/>
       </w:r>
@@ -557,12 +493,14 @@
         <w:rPr/>
         <w:fldChar w:fldCharType="end"/>
       </w:r>
-      <w:bookmarkStart w:id="32" w:name="Bookmark_Copy_4_Copy_1_Copy_1_Copy_1_Co5"/>
-      <w:bookmarkStart w:id="33" w:name="Bookmark_Copy_4_Copy_1_Copy_1_Copy_1_Co4"/>
-      <w:bookmarkStart w:id="34" w:name="Bookmark_Copy_4_Copy_1_Copy_1_Copy_1_Co3"/>
-      <w:bookmarkEnd w:id="32"/>
-      <w:bookmarkEnd w:id="33"/>
-      <w:bookmarkEnd w:id="34"/>
+      <w:bookmarkStart w:id="38" w:name="Bookmark_Copy_4_Copy_1_Copy_1_Copy_1_Co8"/>
+      <w:bookmarkStart w:id="39" w:name="Bookmark_Copy_4_Copy_1_Copy_1_Copy_1_Co9"/>
+      <w:bookmarkStart w:id="40" w:name="Bookmark_Copy_4_Copy_1_Copy_1_Copy_1_Co5"/>
+      <w:bookmarkStart w:id="41" w:name="Bookmark_Copy_4_Copy_1_Copy_1_Copy_1_Co4"/>
+      <w:bookmarkEnd w:id="38"/>
+      <w:bookmarkEnd w:id="39"/>
+      <w:bookmarkEnd w:id="40"/>
+      <w:bookmarkEnd w:id="41"/>
       <w:r>
         <w:rPr>
           <w:lang w:val="it-IT"/>
@@ -634,9 +572,9 @@
         <w:rPr/>
         <w:fldChar w:fldCharType="separate"/>
       </w:r>
-      <w:bookmarkStart w:id="35" w:name="Bookmark_Copy_4_Copy_1_Copy_1_Copy_1_Co6"/>
-      <w:bookmarkStart w:id="36" w:name="Bookmark_Copy_4_Copy_1_Copy_1_Copy_1_Co6"/>
-      <w:bookmarkEnd w:id="36"/>
+      <w:bookmarkStart w:id="42" w:name="Bookmark_Copy_4_Copy_1_Copy_1_Copy_1_Coa"/>
+      <w:bookmarkStart w:id="43" w:name="Bookmark_Copy_4_Copy_1_Copy_1_Copy_1_Coa"/>
+      <w:bookmarkEnd w:id="43"/>
       <w:r>
         <w:rPr/>
       </w:r>
@@ -644,12 +582,14 @@
         <w:rPr/>
         <w:fldChar w:fldCharType="end"/>
       </w:r>
-      <w:bookmarkStart w:id="37" w:name="Bookmark_Copy_4_Copy_1_Copy_1_Copy_1_Co7"/>
-      <w:bookmarkStart w:id="38" w:name="Bookmark_Copy_4_Copy_1_Copy_1_Copy_1_Co8"/>
-      <w:bookmarkStart w:id="39" w:name="Bookmark_Copy_4_Copy_1_Copy_1_Copy_1_Co5"/>
-      <w:bookmarkEnd w:id="37"/>
-      <w:bookmarkEnd w:id="38"/>
-      <w:bookmarkEnd w:id="39"/>
+      <w:bookmarkStart w:id="44" w:name="Bookmark_Copy_4_Copy_1_Copy_1_Copy_1_Cob"/>
+      <w:bookmarkStart w:id="45" w:name="Bookmark_Copy_4_Copy_1_Copy_1_Copy_1_Co8"/>
+      <w:bookmarkStart w:id="46" w:name="Bookmark_Copy_4_Copy_1_Copy_1_Copy_1_Co7"/>
+      <w:bookmarkStart w:id="47" w:name="Bookmark_Copy_4_Copy_1_Copy_1_Copy_1_Co6"/>
+      <w:bookmarkEnd w:id="44"/>
+      <w:bookmarkEnd w:id="45"/>
+      <w:bookmarkEnd w:id="46"/>
+      <w:bookmarkEnd w:id="47"/>
       <w:r>
         <w:rPr>
           <w:lang w:val="it-IT"/>
@@ -680,9 +620,9 @@
         </w:rPr>
         <w:fldChar w:fldCharType="separate"/>
       </w:r>
-      <w:bookmarkStart w:id="40" w:name="Bookmark_Copy_4_Copy_1_Copy_1_Copy_1_Co9"/>
-      <w:bookmarkStart w:id="41" w:name="Bookmark_Copy_4_Copy_1_Copy_1_Copy_1_Co9"/>
-      <w:bookmarkEnd w:id="41"/>
+      <w:bookmarkStart w:id="48" w:name="Bookmark_Copy_4_Copy_1_Copy_1_Copy_1_Coc"/>
+      <w:bookmarkStart w:id="49" w:name="Bookmark_Copy_4_Copy_1_Copy_1_Copy_1_Coc"/>
+      <w:bookmarkEnd w:id="49"/>
       <w:r>
         <w:rPr>
           <w:lang w:val="it-IT"/>
@@ -694,12 +634,14 @@
         </w:rPr>
         <w:fldChar w:fldCharType="end"/>
       </w:r>
-      <w:bookmarkStart w:id="42" w:name="Bookmark_Copy_4_Copy_1_Copy_1_Copy_1_Coa"/>
-      <w:bookmarkStart w:id="43" w:name="Bookmark_Copy_4_Copy_1_Copy_1_Copy_1_Cob"/>
-      <w:bookmarkStart w:id="44" w:name="Bookmark_Copy_4_Copy_1_Copy_1_Copy_1_Co6"/>
-      <w:bookmarkEnd w:id="42"/>
-      <w:bookmarkEnd w:id="43"/>
-      <w:bookmarkEnd w:id="44"/>
+      <w:bookmarkStart w:id="50" w:name="Bookmark_Copy_4_Copy_1_Copy_1_Copy_1_Cod"/>
+      <w:bookmarkStart w:id="51" w:name="Bookmark_Copy_4_Copy_1_Copy_1_Copy_1_Cob"/>
+      <w:bookmarkStart w:id="52" w:name="Bookmark_Copy_4_Copy_1_Copy_1_Copy_1_Coa"/>
+      <w:bookmarkStart w:id="53" w:name="Bookmark_Copy_4_Copy_1_Copy_1_Copy_1_Co9"/>
+      <w:bookmarkEnd w:id="50"/>
+      <w:bookmarkEnd w:id="51"/>
+      <w:bookmarkEnd w:id="52"/>
+      <w:bookmarkEnd w:id="53"/>
       <w:r>
         <w:rPr>
           <w:lang w:val="it-IT"/>
@@ -730,9 +672,9 @@
         </w:rPr>
         <w:fldChar w:fldCharType="separate"/>
       </w:r>
-      <w:bookmarkStart w:id="45" w:name="Bookmark_Copy_4_Copy_1_Copy_1_Copy_1_Coc"/>
-      <w:bookmarkStart w:id="46" w:name="Bookmark_Copy_4_Copy_1_Copy_1_Copy_1_Coc"/>
-      <w:bookmarkEnd w:id="46"/>
+      <w:bookmarkStart w:id="54" w:name="Bookmark_Copy_4_Copy_1_Copy_1_Copy_1_Coe"/>
+      <w:bookmarkStart w:id="55" w:name="Bookmark_Copy_4_Copy_1_Copy_1_Copy_1_Coe"/>
+      <w:bookmarkEnd w:id="55"/>
       <w:r>
         <w:rPr>
           <w:lang w:val="it-IT"/>
@@ -744,12 +686,14 @@
         </w:rPr>
         <w:fldChar w:fldCharType="end"/>
       </w:r>
-      <w:bookmarkStart w:id="47" w:name="Bookmark_Copy_4_Copy_1_Copy_1_Copy_1_Cod"/>
-      <w:bookmarkStart w:id="48" w:name="Bookmark_Copy_4_Copy_1_Copy_1_Copy_1_Coe"/>
-      <w:bookmarkStart w:id="49" w:name="Bookmark_Copy_4_Copy_1_Copy_1_Copy_1_Co7"/>
-      <w:bookmarkEnd w:id="47"/>
-      <w:bookmarkEnd w:id="48"/>
-      <w:bookmarkEnd w:id="49"/>
+      <w:bookmarkStart w:id="56" w:name="Bookmark_Copy_4_Copy_1_Copy_1_Copy_1_Cof"/>
+      <w:bookmarkStart w:id="57" w:name="Bookmark_Copy_4_Copy_1_Copy_1_Copy_1_Coe"/>
+      <w:bookmarkStart w:id="58" w:name="Bookmark_Copy_4_Copy_1_Copy_1_Copy_1_Cod"/>
+      <w:bookmarkStart w:id="59" w:name="Bookmark_Copy_4_Copy_1_Copy_1_Copy_1_Coc"/>
+      <w:bookmarkEnd w:id="56"/>
+      <w:bookmarkEnd w:id="57"/>
+      <w:bookmarkEnd w:id="58"/>
+      <w:bookmarkEnd w:id="59"/>
       <w:r>
         <w:rPr>
           <w:lang w:val="it-IT"/>
@@ -780,9 +724,9 @@
         </w:rPr>
         <w:fldChar w:fldCharType="separate"/>
       </w:r>
-      <w:bookmarkStart w:id="50" w:name="Bookmark_Copy_4_Copy_1_Copy_1_Copy_1_Cof"/>
-      <w:bookmarkStart w:id="51" w:name="Bookmark_Copy_4_Copy_1_Copy_1_Copy_1_Cof"/>
-      <w:bookmarkEnd w:id="51"/>
+      <w:bookmarkStart w:id="60" w:name="Bookmark_Copy_4_Copy_1_Copy_1_Copy_1_Cog"/>
+      <w:bookmarkStart w:id="61" w:name="Bookmark_Copy_4_Copy_1_Copy_1_Copy_1_Cog"/>
+      <w:bookmarkEnd w:id="61"/>
       <w:r>
         <w:rPr>
           <w:lang w:val="it-IT"/>
@@ -794,12 +738,14 @@
         </w:rPr>
         <w:fldChar w:fldCharType="end"/>
       </w:r>
-      <w:bookmarkStart w:id="52" w:name="Bookmark_Copy_4_Copy_1_Copy_1_Copy_1_Cog"/>
-      <w:bookmarkStart w:id="53" w:name="Bookmark_Copy_4_Copy_1_Copy_1_Copy_1_Co9"/>
-      <w:bookmarkStart w:id="54" w:name="Bookmark_Copy_4_Copy_1_Copy_1_Copy_1_Co8"/>
-      <w:bookmarkEnd w:id="52"/>
-      <w:bookmarkEnd w:id="53"/>
-      <w:bookmarkEnd w:id="54"/>
+      <w:bookmarkStart w:id="62" w:name="Bookmark_Copy_4_Copy_1_Copy_1_Copy_1_Coh"/>
+      <w:bookmarkStart w:id="63" w:name="Bookmark_Copy_4_Copy_1_Copy_1_Copy_1_Coi"/>
+      <w:bookmarkStart w:id="64" w:name="Bookmark_Copy_4_Copy_1_Copy_1_Copy_1_Cog"/>
+      <w:bookmarkStart w:id="65" w:name="Bookmark_Copy_4_Copy_1_Copy_1_Copy_1_Cof"/>
+      <w:bookmarkEnd w:id="62"/>
+      <w:bookmarkEnd w:id="63"/>
+      <w:bookmarkEnd w:id="64"/>
+      <w:bookmarkEnd w:id="65"/>
       <w:r>
         <w:rPr>
           <w:lang w:val="it-IT"/>
@@ -836,9 +782,9 @@
         <w:rPr/>
         <w:fldChar w:fldCharType="separate"/>
       </w:r>
-      <w:bookmarkStart w:id="55" w:name="Bookmark_Copy_4_Copy_1_Copy_1_Copy_1_Coh"/>
-      <w:bookmarkStart w:id="56" w:name="Bookmark_Copy_4_Copy_1_Copy_1_Copy_1_Coh"/>
-      <w:bookmarkEnd w:id="56"/>
+      <w:bookmarkStart w:id="66" w:name="Bookmark_Copy_4_Copy_1_Copy_1_Copy_1_Coj"/>
+      <w:bookmarkStart w:id="67" w:name="Bookmark_Copy_4_Copy_1_Copy_1_Copy_1_Coj"/>
+      <w:bookmarkEnd w:id="67"/>
       <w:r>
         <w:rPr/>
       </w:r>
@@ -846,12 +792,14 @@
         <w:rPr/>
         <w:fldChar w:fldCharType="end"/>
       </w:r>
-      <w:bookmarkStart w:id="57" w:name="Bookmark_Copy_4_Copy_1_Copy_1_Copy_1_Coi"/>
-      <w:bookmarkStart w:id="58" w:name="Bookmark_Copy_4_Copy_1_Copy_1_Copy_1_Cob"/>
-      <w:bookmarkStart w:id="59" w:name="Bookmark_Copy_4_Copy_1_Copy_1_Copy_1_Coa"/>
-      <w:bookmarkEnd w:id="57"/>
-      <w:bookmarkEnd w:id="58"/>
-      <w:bookmarkEnd w:id="59"/>
+      <w:bookmarkStart w:id="68" w:name="Bookmark_Copy_4_Copy_1_Copy_1_Copy_1_Cok"/>
+      <w:bookmarkStart w:id="69" w:name="Bookmark_Copy_4_Copy_1_Copy_1_Copy_1_Col"/>
+      <w:bookmarkStart w:id="70" w:name="Bookmark_Copy_4_Copy_1_Copy_1_Copy_1_Coi"/>
+      <w:bookmarkStart w:id="71" w:name="Bookmark_Copy_4_Copy_1_Copy_1_Copy_1_Coh"/>
+      <w:bookmarkEnd w:id="68"/>
+      <w:bookmarkEnd w:id="69"/>
+      <w:bookmarkEnd w:id="70"/>
+      <w:bookmarkEnd w:id="71"/>
       <w:r>
         <w:rPr>
           <w:lang w:val="it-IT"/>
@@ -895,15 +843,6 @@
           <w:t>https://www.vigilfuoco.it/comando-vvf-genova/servizi-al-pubblico/modulistica/informativa-sui-dati-personali</w:t>
         </w:r>
       </w:hyperlink>
-      <w:r>
-        <w:rPr>
-          <w:sz w:val="20"/>
-          <w:szCs w:val="20"/>
-          <w:lang w:val="it-IT"/>
-        </w:rPr>
-        <w:br/>
-        <w:t>Dichiara di prestare il consenso all’obbligatorio trattamento dei dati personali.</w:t>
-      </w:r>
     </w:p>
     <w:p>
       <w:pPr>
@@ -1042,9 +981,9 @@
         </w:rPr>
         <w:fldChar w:fldCharType="separate"/>
       </w:r>
-      <w:bookmarkStart w:id="60" w:name="Bookmark_Copy_4_Copy_2_Copy_1_Copy_1"/>
-      <w:bookmarkStart w:id="61" w:name="Bookmark_Copy_4_Copy_2_Copy_1_Copy_1"/>
-      <w:bookmarkEnd w:id="61"/>
+      <w:bookmarkStart w:id="72" w:name="Bookmark_Copy_4_Copy_2_Copy_1_Copy_1"/>
+      <w:bookmarkStart w:id="73" w:name="Bookmark_Copy_4_Copy_2_Copy_1_Copy_1"/>
+      <w:bookmarkEnd w:id="73"/>
       <w:r>
         <w:rPr>
           <w:lang w:val="it-IT"/>
@@ -1056,12 +995,14 @@
         </w:rPr>
         <w:fldChar w:fldCharType="end"/>
       </w:r>
-      <w:bookmarkStart w:id="62" w:name="Bookmark_Copy_4_Copy_2_Copy_1_Copy_1_Cop"/>
-      <w:bookmarkStart w:id="63" w:name="Bookmark_Copy_4_Copy_2_Copy_1_Copy_1_Cop"/>
-      <w:bookmarkStart w:id="64" w:name="Bookmark_Copy_4_Copy_2_Copy_1_Copy_1"/>
-      <w:bookmarkEnd w:id="62"/>
-      <w:bookmarkEnd w:id="63"/>
-      <w:bookmarkEnd w:id="64"/>
+      <w:bookmarkStart w:id="74" w:name="Bookmark_Copy_4_Copy_2_Copy_1_Copy_1_Cop"/>
+      <w:bookmarkStart w:id="75" w:name="Bookmark_Copy_4_Copy_2_Copy_1_Copy_1_Co1"/>
+      <w:bookmarkStart w:id="76" w:name="Bookmark_Copy_4_Copy_2_Copy_1_Copy_1_Cop"/>
+      <w:bookmarkStart w:id="77" w:name="Bookmark_Copy_4_Copy_2_Copy_1_Copy_1"/>
+      <w:bookmarkEnd w:id="74"/>
+      <w:bookmarkEnd w:id="75"/>
+      <w:bookmarkEnd w:id="76"/>
+      <w:bookmarkEnd w:id="77"/>
       <w:r>
         <w:rPr>
           <w:lang w:val="it-IT"/>
@@ -1092,9 +1033,9 @@
         </w:rPr>
         <w:fldChar w:fldCharType="separate"/>
       </w:r>
-      <w:bookmarkStart w:id="65" w:name="Bookmark_Copy_4_Copy_1_Copy_1_Copy_2_Cop"/>
-      <w:bookmarkStart w:id="66" w:name="Bookmark_Copy_4_Copy_1_Copy_1_Copy_2_Cop"/>
-      <w:bookmarkEnd w:id="66"/>
+      <w:bookmarkStart w:id="78" w:name="Bookmark_Copy_4_Copy_1_Copy_1_Copy_2_Cop"/>
+      <w:bookmarkStart w:id="79" w:name="Bookmark_Copy_4_Copy_1_Copy_1_Copy_2_Cop"/>
+      <w:bookmarkEnd w:id="79"/>
       <w:r>
         <w:rPr>
           <w:lang w:val="it-IT"/>
@@ -1106,12 +1047,14 @@
         </w:rPr>
         <w:fldChar w:fldCharType="end"/>
       </w:r>
-      <w:bookmarkStart w:id="67" w:name="Bookmark_Copy_4_Copy_1_Copy_1_Copy_2_Co1"/>
-      <w:bookmarkStart w:id="68" w:name="Bookmark_Copy_4_Copy_1_Copy_1_Copy_2_Co1"/>
-      <w:bookmarkStart w:id="69" w:name="Bookmark_Copy_4_Copy_1_Copy_1_Copy_2_Cop"/>
-      <w:bookmarkEnd w:id="67"/>
-      <w:bookmarkEnd w:id="68"/>
-      <w:bookmarkEnd w:id="69"/>
+      <w:bookmarkStart w:id="80" w:name="Bookmark_Copy_4_Copy_1_Copy_1_Copy_2_Co1"/>
+      <w:bookmarkStart w:id="81" w:name="Bookmark_Copy_4_Copy_1_Copy_1_Copy_2_Co2"/>
+      <w:bookmarkStart w:id="82" w:name="Bookmark_Copy_4_Copy_1_Copy_1_Copy_2_Co1"/>
+      <w:bookmarkStart w:id="83" w:name="Bookmark_Copy_4_Copy_1_Copy_1_Copy_2_Cop"/>
+      <w:bookmarkEnd w:id="80"/>
+      <w:bookmarkEnd w:id="81"/>
+      <w:bookmarkEnd w:id="82"/>
+      <w:bookmarkEnd w:id="83"/>
       <w:r>
         <w:rPr>
           <w:lang w:val="it-IT"/>
@@ -1302,7 +1245,7 @@
     <w:pPr>
       <w:widowControl/>
       <w:suppressAutoHyphens w:val="true"/>
-      <w:overflowPunct w:val="false"/>
+      <w:overflowPunct w:val="true"/>
       <w:bidi w:val="0"/>
       <w:spacing w:before="0" w:after="0"/>
       <w:jc w:val="left"/>

</xml_diff>